<commit_message>
perulangan for dan while
</commit_message>
<xml_diff>
--- a/PROJECT ALGORITMA 4-AHMADI MUSLIM.docx
+++ b/PROJECT ALGORITMA 4-AHMADI MUSLIM.docx
@@ -2456,13 +2456,16 @@
       </w:pPr>
       <w:r>
         <w:rPr>
-          <w:noProof/>
+          <w:rFonts w:ascii="Times New Roman" w:hAnsi="Times New Roman" w:cs="Times New Roman"/>
+          <w:color w:val="000000" w:themeColor="text1"/>
+          <w:sz w:val="24"/>
+          <w:szCs w:val="24"/>
         </w:rPr>
         <w:drawing>
-          <wp:inline distT="0" distB="0" distL="0" distR="0" wp14:anchorId="457CC3D4" wp14:editId="5E7177E0">
-            <wp:extent cx="2047875" cy="1836318"/>
-            <wp:effectExtent l="0" t="0" r="0" b="0"/>
-            <wp:docPr id="211" name="Picture 211"/>
+          <wp:inline distT="0" distB="0" distL="0" distR="0" wp14:anchorId="1B099579" wp14:editId="231E6ABD">
+            <wp:extent cx="5732145" cy="3194050"/>
+            <wp:effectExtent l="0" t="0" r="1905" b="6350"/>
+            <wp:docPr id="746275236" name="Picture 1"/>
             <wp:cNvGraphicFramePr>
               <a:graphicFrameLocks xmlns:a="http://schemas.openxmlformats.org/drawingml/2006/main" noChangeAspect="1"/>
             </wp:cNvGraphicFramePr>
@@ -2470,30 +2473,23 @@
               <a:graphicData uri="http://schemas.openxmlformats.org/drawingml/2006/picture">
                 <pic:pic xmlns:pic="http://schemas.openxmlformats.org/drawingml/2006/picture">
                   <pic:nvPicPr>
-                    <pic:cNvPr id="1" name=""/>
+                    <pic:cNvPr id="746275236" name=""/>
                     <pic:cNvPicPr/>
                   </pic:nvPicPr>
-                  <pic:blipFill rotWithShape="1">
+                  <pic:blipFill>
                     <a:blip r:embed="rId10"/>
-                    <a:srcRect t="22532"/>
-                    <a:stretch/>
+                    <a:stretch>
+                      <a:fillRect/>
+                    </a:stretch>
                   </pic:blipFill>
-                  <pic:spPr bwMode="auto">
+                  <pic:spPr>
                     <a:xfrm>
                       <a:off x="0" y="0"/>
-                      <a:ext cx="2065856" cy="1852442"/>
+                      <a:ext cx="5732145" cy="3194050"/>
                     </a:xfrm>
                     <a:prstGeom prst="rect">
                       <a:avLst/>
                     </a:prstGeom>
-                    <a:ln>
-                      <a:noFill/>
-                    </a:ln>
-                    <a:extLst>
-                      <a:ext uri="{53640926-AAD7-44D8-BBD7-CCE9431645EC}">
-                        <a14:shadowObscured xmlns:a14="http://schemas.microsoft.com/office/drawing/2010/main"/>
-                      </a:ext>
-                    </a:extLst>
                   </pic:spPr>
                 </pic:pic>
               </a:graphicData>
@@ -2958,16 +2954,16 @@
       <w:r>
         <w:rPr>
           <w:rFonts w:ascii="Times New Roman" w:hAnsi="Times New Roman" w:cs="Times New Roman"/>
-          <w:noProof/>
           <w:color w:val="000000" w:themeColor="text1"/>
           <w:sz w:val="24"/>
           <w:szCs w:val="24"/>
         </w:rPr>
+        <w:lastRenderedPageBreak/>
         <w:drawing>
-          <wp:inline distT="0" distB="0" distL="0" distR="0" wp14:anchorId="4210C0BD" wp14:editId="17BEEFE0">
-            <wp:extent cx="4481104" cy="2505075"/>
-            <wp:effectExtent l="0" t="0" r="0" b="0"/>
-            <wp:docPr id="83" name="Picture 83" descr="Contoh perulangan while"/>
+          <wp:inline distT="0" distB="0" distL="0" distR="0" wp14:anchorId="4C5D2BBE" wp14:editId="67433A3A">
+            <wp:extent cx="5732145" cy="2539365"/>
+            <wp:effectExtent l="0" t="0" r="1905" b="0"/>
+            <wp:docPr id="1496482593" name="Picture 1"/>
             <wp:cNvGraphicFramePr>
               <a:graphicFrameLocks xmlns:a="http://schemas.openxmlformats.org/drawingml/2006/main" noChangeAspect="1"/>
             </wp:cNvGraphicFramePr>
@@ -2975,36 +2971,23 @@
               <a:graphicData uri="http://schemas.openxmlformats.org/drawingml/2006/picture">
                 <pic:pic xmlns:pic="http://schemas.openxmlformats.org/drawingml/2006/picture">
                   <pic:nvPicPr>
-                    <pic:cNvPr id="0" name="Picture 250" descr="Contoh perulangan while"/>
-                    <pic:cNvPicPr>
-                      <a:picLocks noChangeAspect="1" noChangeArrowheads="1"/>
-                    </pic:cNvPicPr>
+                    <pic:cNvPr id="1496482593" name=""/>
+                    <pic:cNvPicPr/>
                   </pic:nvPicPr>
                   <pic:blipFill>
-                    <a:blip r:embed="rId11">
-                      <a:extLst>
-                        <a:ext uri="{28A0092B-C50C-407E-A947-70E740481C1C}">
-                          <a14:useLocalDpi xmlns:a14="http://schemas.microsoft.com/office/drawing/2010/main" val="0"/>
-                        </a:ext>
-                      </a:extLst>
-                    </a:blip>
-                    <a:srcRect/>
+                    <a:blip r:embed="rId11"/>
                     <a:stretch>
                       <a:fillRect/>
                     </a:stretch>
                   </pic:blipFill>
-                  <pic:spPr bwMode="auto">
+                  <pic:spPr>
                     <a:xfrm>
                       <a:off x="0" y="0"/>
-                      <a:ext cx="4491869" cy="2511093"/>
+                      <a:ext cx="5732145" cy="2539365"/>
                     </a:xfrm>
                     <a:prstGeom prst="rect">
                       <a:avLst/>
                     </a:prstGeom>
-                    <a:noFill/>
-                    <a:ln>
-                      <a:noFill/>
-                    </a:ln>
                   </pic:spPr>
                 </pic:pic>
               </a:graphicData>
@@ -3100,7 +3083,6 @@
         <w:rPr>
           <w:color w:val="000000" w:themeColor="text1"/>
         </w:rPr>
-        <w:lastRenderedPageBreak/>
         <w:t>Lalu di dalam perulangan kita melakukan </w:t>
       </w:r>
       <w:r>
@@ -3726,6 +3708,7 @@
           <w:sz w:val="24"/>
           <w:szCs w:val="24"/>
         </w:rPr>
+        <w:lastRenderedPageBreak/>
         <w:drawing>
           <wp:inline distT="0" distB="0" distL="0" distR="0" wp14:anchorId="1305165B" wp14:editId="45375A74">
             <wp:extent cx="4518025" cy="2609850"/>
@@ -3961,7 +3944,6 @@
         <w:rPr>
           <w:color w:val="000000" w:themeColor="text1"/>
         </w:rPr>
-        <w:lastRenderedPageBreak/>
         <w:t>Contoh:</w:t>
       </w:r>
     </w:p>
@@ -4495,6 +4477,7 @@
           <w:sz w:val="20"/>
           <w:szCs w:val="20"/>
         </w:rPr>
+        <w:lastRenderedPageBreak/>
         <w:t xml:space="preserve">        echo "Ini perulangan ke ($i, $j)&lt;br&gt;";</w:t>
       </w:r>
     </w:p>
@@ -4776,7 +4759,6 @@
           <w:sz w:val="24"/>
           <w:szCs w:val="24"/>
         </w:rPr>
-        <w:lastRenderedPageBreak/>
         <w:drawing>
           <wp:inline distT="0" distB="0" distL="0" distR="0" wp14:anchorId="07C4AA4C" wp14:editId="1EC5E7B3">
             <wp:extent cx="4037162" cy="2751975"/>
@@ -5435,6 +5417,7 @@
           <w:sz w:val="18"/>
           <w:szCs w:val="18"/>
         </w:rPr>
+        <w:lastRenderedPageBreak/>
         <w:t>for (inisialisasi; kondisi; perubahan) {</w:t>
       </w:r>
     </w:p>
@@ -5792,7 +5775,6 @@
           <w:sz w:val="18"/>
           <w:szCs w:val="18"/>
         </w:rPr>
-        <w:lastRenderedPageBreak/>
         <w:t>}</w:t>
       </w:r>
     </w:p>
@@ -6418,6 +6400,7 @@
           <w:sz w:val="20"/>
           <w:szCs w:val="22"/>
         </w:rPr>
+        <w:lastRenderedPageBreak/>
         <w:drawing>
           <wp:inline distT="0" distB="0" distL="0" distR="0" wp14:anchorId="79E6C091" wp14:editId="247670B1">
             <wp:extent cx="2967355" cy="3433445"/>
@@ -7165,6 +7148,7 @@
           <w:sz w:val="20"/>
           <w:szCs w:val="20"/>
         </w:rPr>
+        <w:lastRenderedPageBreak/>
         <w:t>}</w:t>
       </w:r>
     </w:p>
@@ -7723,7 +7707,6 @@
           <w:sz w:val="20"/>
           <w:szCs w:val="20"/>
         </w:rPr>
-        <w:lastRenderedPageBreak/>
         <w:tab/>
       </w:r>
       <w:r>
@@ -8576,6 +8559,7 @@
                 <w:color w:val="616161"/>
                 <w:sz w:val="20"/>
               </w:rPr>
+              <w:lastRenderedPageBreak/>
               <w:t>Bulan</w:t>
             </w:r>
           </w:p>
@@ -9473,7 +9457,6 @@
           <w:sz w:val="20"/>
           <w:szCs w:val="20"/>
         </w:rPr>
-        <w:lastRenderedPageBreak/>
         <w:t>&lt;?php</w:t>
       </w:r>
     </w:p>
@@ -10592,6 +10575,7 @@
           <w:sz w:val="20"/>
           <w:szCs w:val="20"/>
         </w:rPr>
+        <w:lastRenderedPageBreak/>
         <w:t xml:space="preserve">$bulan = array('1'=&gt;'Januari', </w:t>
       </w:r>
     </w:p>
@@ -11549,7 +11533,6 @@
           <w:sz w:val="20"/>
           <w:szCs w:val="20"/>
         </w:rPr>
-        <w:lastRenderedPageBreak/>
         <w:tab/>
       </w:r>
       <w:r>
@@ -12224,6 +12207,7 @@
           <w:rFonts w:ascii="Times New Roman" w:hAnsi="Times New Roman" w:cs="Times New Roman"/>
           <w:shd w:val="clear" w:color="auto" w:fill="FFFFFF"/>
         </w:rPr>
+        <w:lastRenderedPageBreak/>
         <w:t>Pada kondisi ini, kondisi ideal dapat dilanggar jika kode yang ditulis menjadi lebih sederhana dan mudah dipahami dan performa aplikasi juga tidak terganggu.</w:t>
       </w:r>
     </w:p>
@@ -13033,7 +13017,6 @@
           <w:sz w:val="20"/>
           <w:szCs w:val="20"/>
         </w:rPr>
-        <w:lastRenderedPageBreak/>
         <w:t>}</w:t>
       </w:r>
     </w:p>
@@ -13852,6 +13835,7 @@
           <w:sz w:val="20"/>
           <w:szCs w:val="20"/>
         </w:rPr>
+        <w:lastRenderedPageBreak/>
         <w:t>}</w:t>
       </w:r>
     </w:p>
@@ -14235,7 +14219,6 @@
           <w:rFonts w:ascii="Times New Roman" w:hAnsi="Times New Roman" w:cs="Times New Roman"/>
           <w:shd w:val="clear" w:color="auto" w:fill="FFFFFF"/>
         </w:rPr>
-        <w:lastRenderedPageBreak/>
         <w:t>Terkadang kita menuliskan banyak loop di dalam loop, untuk kehati-hatian, gunakan variabel yang mencerminkan kondisi yang ada, tidak sekedar $i,  mengingat nilai variabel akan berubah jika kita mendefinisikan dengan nama yang sama (baik sengaja maupun tidak), contoh berikut akan menghasilkan</w:t>
       </w:r>
     </w:p>
@@ -14770,6 +14753,7 @@
           <w:sz w:val="20"/>
           <w:szCs w:val="20"/>
         </w:rPr>
+        <w:lastRenderedPageBreak/>
         <w:t>&lt;head&gt;</w:t>
       </w:r>
     </w:p>
@@ -15474,7 +15458,6 @@
           <w:sz w:val="18"/>
           <w:szCs w:val="18"/>
         </w:rPr>
-        <w:lastRenderedPageBreak/>
         <w:tab/>
       </w:r>
       <w:r>
@@ -15918,6 +15901,7 @@
           <w:sz w:val="22"/>
           <w:szCs w:val="22"/>
         </w:rPr>
+        <w:lastRenderedPageBreak/>
         <w:drawing>
           <wp:inline distT="0" distB="0" distL="0" distR="0" wp14:anchorId="1DAC3876" wp14:editId="72FECD39">
             <wp:extent cx="2860040" cy="2115820"/>
@@ -21860,7 +21844,7 @@
           </mc:Choice>
           <mc:Fallback>
             <w:pict>
-              <v:shape w14:anchorId="600E6448" id="Text Box 199" o:spid="_x0000_s1029" type="#_x0000_t61" style="position:absolute;margin-left:155.95pt;margin-top:11.55pt;width:309pt;height:131.25pt;z-index:251724800;visibility:visible;mso-wrap-style:square;mso-width-percent:0;mso-height-percent:0;mso-wrap-distance-left:9pt;mso-wrap-distance-top:0;mso-wrap-distance-right:9pt;mso-wrap-distance-bottom:0;mso-position-horizontal:absolute;mso-position-horizontal-relative:margin;mso-position-vertical:absolute;mso-position-vertical-relative:text;mso-width-percent:0;mso-height-percent:0;mso-width-relative:margin;mso-height-relative:margin;v-text-anchor:top" o:gfxdata="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" adj="-2629,9066" fillcolor="white [3201]" strokecolor="#a5a5a5 [2092]" strokeweight="1.5pt">
+              <v:shape w14:anchorId="600E6448" id="Text Box 199" o:spid="_x0000_s1029" type="#_x0000_t61" style="position:absolute;margin-left:155.95pt;margin-top:11.55pt;width:309pt;height:131.25pt;z-index:251724800;visibility:visible;mso-wrap-style:square;mso-width-percent:0;mso-height-percent:0;mso-wrap-distance-left:9pt;mso-wrap-distance-top:0;mso-wrap-distance-right:9pt;mso-wrap-distance-bottom:0;mso-position-horizontal:absolute;mso-position-horizontal-relative:margin;mso-position-vertical:absolute;mso-position-vertical-relative:text;mso-width-percent:0;mso-height-percent:0;mso-width-relative:margin;mso-height-relative:margin;v-text-anchor:top" o:gfxdata="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" adj="-2629,9066" fillcolor="white [3201]" strokecolor="#a5a5a5 [2092]" strokeweight="1.5pt">
                 <v:textbox>
                   <w:txbxContent>
                     <w:p>
@@ -31832,7 +31816,7 @@
           </mc:Choice>
           <mc:Fallback>
             <w:pict>
-              <v:shape w14:anchorId="0F06B70F" id="Text Box 181" o:spid="_x0000_s1030" type="#_x0000_t202" style="position:absolute;margin-left:0;margin-top:-.05pt;width:103.8pt;height:20.1pt;z-index:251710464;visibility:visible;mso-wrap-style:square;mso-wrap-distance-left:9pt;mso-wrap-distance-top:0;mso-wrap-distance-right:9pt;mso-wrap-distance-bottom:0;mso-position-horizontal:absolute;mso-position-horizontal-relative:margin;mso-position-vertical:absolute;mso-position-vertical-relative:text;v-text-anchor:top" o:gfxdata="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" fillcolor="yellow" strokeweight=".5pt">
+              <v:shape w14:anchorId="0F06B70F" id="Text Box 181" o:spid="_x0000_s1030" type="#_x0000_t202" style="position:absolute;margin-left:0;margin-top:-.05pt;width:103.8pt;height:20.1pt;z-index:251710464;visibility:visible;mso-wrap-style:square;mso-wrap-distance-left:9pt;mso-wrap-distance-top:0;mso-wrap-distance-right:9pt;mso-wrap-distance-bottom:0;mso-position-horizontal:absolute;mso-position-horizontal-relative:margin;mso-position-vertical:absolute;mso-position-vertical-relative:text;v-text-anchor:top" o:gfxdata="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" fillcolor="yellow" strokeweight=".5pt">
                 <v:textbox>
                   <w:txbxContent>
                     <w:p>
@@ -32743,7 +32727,7 @@
           </mc:Choice>
           <mc:Fallback>
             <w:pict>
-              <v:shape w14:anchorId="73C5396E" id="Text Box 177" o:spid="_x0000_s1031" type="#_x0000_t202" style="position:absolute;margin-left:0;margin-top:.9pt;width:114pt;height:20.05pt;z-index:251708416;visibility:visible;mso-wrap-style:square;mso-width-percent:0;mso-wrap-distance-left:9pt;mso-wrap-distance-top:0;mso-wrap-distance-right:9pt;mso-wrap-distance-bottom:0;mso-position-horizontal:left;mso-position-horizontal-relative:margin;mso-position-vertical:absolute;mso-position-vertical-relative:text;mso-width-percent:0;mso-width-relative:margin;v-text-anchor:top" o:gfxdata="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" fillcolor="#deeaf6 [660]" strokeweight=".5pt">
+              <v:shape w14:anchorId="73C5396E" id="Text Box 177" o:spid="_x0000_s1031" type="#_x0000_t202" style="position:absolute;margin-left:0;margin-top:.9pt;width:114pt;height:20.05pt;z-index:251708416;visibility:visible;mso-wrap-style:square;mso-width-percent:0;mso-wrap-distance-left:9pt;mso-wrap-distance-top:0;mso-wrap-distance-right:9pt;mso-wrap-distance-bottom:0;mso-position-horizontal:left;mso-position-horizontal-relative:margin;mso-position-vertical:absolute;mso-position-vertical-relative:text;mso-width-percent:0;mso-width-relative:margin;v-text-anchor:top" o:gfxdata="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" fillcolor="#deeaf6 [660]" strokeweight=".5pt">
                 <v:textbox>
                   <w:txbxContent>
                     <w:p>
@@ -54613,6 +54597,7 @@
   <w:style w:type="character" w:default="1" w:styleId="DefaultParagraphFont">
     <w:name w:val="Default Paragraph Font"/>
     <w:uiPriority w:val="1"/>
+    <w:semiHidden/>
     <w:unhideWhenUsed/>
   </w:style>
   <w:style w:type="table" w:default="1" w:styleId="TableNormal">

</xml_diff>